<commit_message>
It's added more information
</commit_message>
<xml_diff>
--- a/JavaScript.docx
+++ b/JavaScript.docx
@@ -37,6 +37,8 @@
           <w:lang w:eastAsia="es-CO"/>
         </w:rPr>
       </w:pPr>
+      <w:bookmarkStart w:id="0" w:name="_GoBack"/>
+      <w:bookmarkEnd w:id="0"/>
       <w:r>
         <w:rPr>
           <w:rFonts w:ascii="Times New Roman" w:eastAsia="Times New Roman" w:hAnsi="Times New Roman" w:cs="Times New Roman"/>
@@ -181,7 +183,7 @@
           <w:noProof/>
         </w:rPr>
         <w:drawing>
-          <wp:inline distT="0" distB="0" distL="0" distR="0" wp14:anchorId="5D27339C" wp14:editId="43F3D8A0">
+          <wp:inline distT="0" distB="0" distL="0" distR="0" wp14:anchorId="4D206A68" wp14:editId="6F9EF36A">
             <wp:extent cx="5612130" cy="764540"/>
             <wp:effectExtent l="0" t="0" r="7620" b="0"/>
             <wp:docPr id="1" name="Imagen 1"/>
@@ -323,27 +325,7 @@
           <w:szCs w:val="24"/>
           <w:lang w:eastAsia="es-CO"/>
         </w:rPr>
-        <w:t xml:space="preserve"> navegador lee línea por línea nuestro código el </w:t>
-      </w:r>
-      <w:proofErr w:type="spellStart"/>
-      <w:r>
-        <w:rPr>
-          <w:rFonts w:ascii="Times New Roman" w:eastAsia="Times New Roman" w:hAnsi="Times New Roman" w:cs="Times New Roman"/>
-          <w:sz w:val="24"/>
-          <w:szCs w:val="24"/>
-          <w:lang w:eastAsia="es-CO"/>
-        </w:rPr>
-        <w:t>cuál</w:t>
-      </w:r>
-      <w:proofErr w:type="spellEnd"/>
-      <w:r>
-        <w:rPr>
-          <w:rFonts w:ascii="Times New Roman" w:eastAsia="Times New Roman" w:hAnsi="Times New Roman" w:cs="Times New Roman"/>
-          <w:sz w:val="24"/>
-          <w:szCs w:val="24"/>
-          <w:lang w:eastAsia="es-CO"/>
-        </w:rPr>
-        <w:t xml:space="preserve"> le indica lo que tiene que hacer, sin la necesidad de compilar. Todo esto es controlado por el motor de Javascript V8 del navegador</w:t>
+        <w:t xml:space="preserve"> navegador lee línea por línea nuestro código el cuál le indica lo que tiene que hacer, sin la necesidad de compilar. Todo esto es controlado por el motor de Javascript V8 del navegador</w:t>
       </w:r>
     </w:p>
     <w:p>
@@ -422,27 +404,7 @@
           <w:szCs w:val="24"/>
           <w:lang w:eastAsia="es-CO"/>
         </w:rPr>
-        <w:t xml:space="preserve"> que permite utilizar las nuevas características del </w:t>
-      </w:r>
-      <w:proofErr w:type="gramStart"/>
-      <w:r>
-        <w:rPr>
-          <w:rFonts w:ascii="Times New Roman" w:eastAsia="Times New Roman" w:hAnsi="Times New Roman" w:cs="Times New Roman"/>
-          <w:sz w:val="24"/>
-          <w:szCs w:val="24"/>
-          <w:lang w:eastAsia="es-CO"/>
-        </w:rPr>
-        <w:t>lenguaje</w:t>
-      </w:r>
-      <w:proofErr w:type="gramEnd"/>
-      <w:r>
-        <w:rPr>
-          <w:rFonts w:ascii="Times New Roman" w:eastAsia="Times New Roman" w:hAnsi="Times New Roman" w:cs="Times New Roman"/>
-          <w:sz w:val="24"/>
-          <w:szCs w:val="24"/>
-          <w:lang w:eastAsia="es-CO"/>
-        </w:rPr>
-        <w:t xml:space="preserve"> pero lo transforma a una versión que el navegador pueda entender.</w:t>
+        <w:t xml:space="preserve"> que permite utilizar las nuevas características del lenguaje pero lo transforma a una versión que el navegador pueda entender.</w:t>
       </w:r>
     </w:p>
     <w:p>
@@ -736,7 +698,7 @@
           <w:noProof/>
         </w:rPr>
         <w:drawing>
-          <wp:inline distT="0" distB="0" distL="0" distR="0" wp14:anchorId="7CCA5853" wp14:editId="79AB5F0F">
+          <wp:inline distT="0" distB="0" distL="0" distR="0" wp14:anchorId="3FED2F55" wp14:editId="093D933E">
             <wp:extent cx="3333750" cy="3324225"/>
             <wp:effectExtent l="0" t="0" r="0" b="9525"/>
             <wp:docPr id="2" name="Imagen 2"/>
@@ -800,7 +762,7 @@
           <w:noProof/>
         </w:rPr>
         <w:drawing>
-          <wp:inline distT="0" distB="0" distL="0" distR="0" wp14:anchorId="3E6ACCD8" wp14:editId="224140D4">
+          <wp:inline distT="0" distB="0" distL="0" distR="0" wp14:anchorId="1A467051" wp14:editId="1B4F8F25">
             <wp:extent cx="3238500" cy="1962244"/>
             <wp:effectExtent l="0" t="0" r="0" b="0"/>
             <wp:docPr id="3" name="Imagen 3"/>
@@ -846,7 +808,7 @@
           <w:noProof/>
         </w:rPr>
         <w:drawing>
-          <wp:inline distT="0" distB="0" distL="0" distR="0" wp14:anchorId="3C60CDFF" wp14:editId="68CB8654">
+          <wp:inline distT="0" distB="0" distL="0" distR="0" wp14:anchorId="56334F5D" wp14:editId="09788339">
             <wp:extent cx="4838700" cy="4648200"/>
             <wp:effectExtent l="0" t="0" r="0" b="0"/>
             <wp:docPr id="4" name="Imagen 4"/>
@@ -966,7 +928,7 @@
           <w:noProof/>
         </w:rPr>
         <w:drawing>
-          <wp:inline distT="0" distB="0" distL="0" distR="0" wp14:anchorId="62ED246C" wp14:editId="3E9B3041">
+          <wp:inline distT="0" distB="0" distL="0" distR="0" wp14:anchorId="6F4ECC6A" wp14:editId="3D04ECE1">
             <wp:extent cx="5612130" cy="764540"/>
             <wp:effectExtent l="0" t="0" r="7620" b="0"/>
             <wp:docPr id="6" name="Imagen 6"/>
@@ -1073,7 +1035,7 @@
           <w:noProof/>
         </w:rPr>
         <w:drawing>
-          <wp:inline distT="0" distB="0" distL="0" distR="0" wp14:anchorId="62971277" wp14:editId="58AC4BCD">
+          <wp:inline distT="0" distB="0" distL="0" distR="0" wp14:anchorId="01003CA6" wp14:editId="012355AB">
             <wp:extent cx="5612130" cy="311150"/>
             <wp:effectExtent l="0" t="0" r="7620" b="0"/>
             <wp:docPr id="7" name="Imagen 7"/>
@@ -1182,7 +1144,7 @@
           <w:noProof/>
         </w:rPr>
         <w:drawing>
-          <wp:inline distT="0" distB="0" distL="0" distR="0" wp14:anchorId="64E4D8E1" wp14:editId="3A610EAC">
+          <wp:inline distT="0" distB="0" distL="0" distR="0" wp14:anchorId="439A3ECA" wp14:editId="0F679D2B">
             <wp:extent cx="5612130" cy="462280"/>
             <wp:effectExtent l="0" t="0" r="7620" b="0"/>
             <wp:docPr id="8" name="Imagen 8"/>
@@ -1293,7 +1255,7 @@
           <w:noProof/>
         </w:rPr>
         <w:drawing>
-          <wp:inline distT="0" distB="0" distL="0" distR="0" wp14:anchorId="387CBBA5" wp14:editId="243776A5">
+          <wp:inline distT="0" distB="0" distL="0" distR="0" wp14:anchorId="15053452" wp14:editId="03B4DC06">
             <wp:extent cx="5612130" cy="764540"/>
             <wp:effectExtent l="0" t="0" r="7620" b="0"/>
             <wp:docPr id="9" name="Imagen 9"/>
@@ -1342,7 +1304,7 @@
           <w:noProof/>
         </w:rPr>
         <w:drawing>
-          <wp:inline distT="0" distB="0" distL="0" distR="0" wp14:anchorId="7ECF5946" wp14:editId="73A0E19D">
+          <wp:inline distT="0" distB="0" distL="0" distR="0" wp14:anchorId="4C69886D" wp14:editId="07A3AAEC">
             <wp:extent cx="5612130" cy="764540"/>
             <wp:effectExtent l="0" t="0" r="7620" b="0"/>
             <wp:docPr id="10" name="Imagen 10"/>
@@ -1571,7 +1533,7 @@
         </w:rPr>
         <w:lastRenderedPageBreak/>
         <w:drawing>
-          <wp:inline distT="0" distB="0" distL="0" distR="0" wp14:anchorId="7DFC48BB" wp14:editId="527F2226">
+          <wp:inline distT="0" distB="0" distL="0" distR="0" wp14:anchorId="2CE0D3BC" wp14:editId="4827AF62">
             <wp:extent cx="6086475" cy="1314450"/>
             <wp:effectExtent l="0" t="0" r="9525" b="0"/>
             <wp:docPr id="11" name="Imagen 11"/>
@@ -1662,7 +1624,7 @@
           <w:noProof/>
         </w:rPr>
         <w:drawing>
-          <wp:inline distT="0" distB="0" distL="0" distR="0" wp14:anchorId="724DDB27" wp14:editId="2FDD4EB8">
+          <wp:inline distT="0" distB="0" distL="0" distR="0" wp14:anchorId="35802582" wp14:editId="102BBD14">
             <wp:extent cx="5962650" cy="1600200"/>
             <wp:effectExtent l="0" t="0" r="0" b="0"/>
             <wp:docPr id="12" name="Imagen 12"/>
@@ -1739,15 +1701,7 @@
         <w:pStyle w:val="NormalWeb"/>
       </w:pPr>
       <w:r>
-        <w:t xml:space="preserve">Lo que quiere decir </w:t>
-      </w:r>
-      <w:proofErr w:type="gramStart"/>
-      <w:r>
-        <w:t>que</w:t>
-      </w:r>
-      <w:proofErr w:type="gramEnd"/>
-      <w:r>
-        <w:t xml:space="preserve"> con las funciones declarativas, podemos mandar llamar la función antes de que ésta sea declarada, y con la expresión de función, no, tendríamos que declararla primero, y después mandarla llamar.</w:t>
+        <w:t>Lo que quiere decir que con las funciones declarativas, podemos mandar llamar la función antes de que ésta sea declarada, y con la expresión de función, no, tendríamos que declararla primero, y después mandarla llamar.</w:t>
       </w:r>
     </w:p>
     <w:p>
@@ -1903,7 +1857,7 @@
           <w:noProof/>
         </w:rPr>
         <w:drawing>
-          <wp:inline distT="0" distB="0" distL="0" distR="0" wp14:anchorId="5821C3E1" wp14:editId="2264832E">
+          <wp:inline distT="0" distB="0" distL="0" distR="0" wp14:anchorId="79015B5D" wp14:editId="441AFA58">
             <wp:extent cx="2686050" cy="3095625"/>
             <wp:effectExtent l="0" t="0" r="0" b="9525"/>
             <wp:docPr id="14" name="Imagen 14"/>
@@ -1952,7 +1906,7 @@
           <w:noProof/>
         </w:rPr>
         <w:drawing>
-          <wp:inline distT="0" distB="0" distL="0" distR="0" wp14:anchorId="05093988" wp14:editId="4DF0C443">
+          <wp:inline distT="0" distB="0" distL="0" distR="0" wp14:anchorId="5A02C9AD" wp14:editId="37FFC52B">
             <wp:extent cx="5612130" cy="2419350"/>
             <wp:effectExtent l="0" t="0" r="7620" b="0"/>
             <wp:docPr id="13" name="Imagen 13"/>
@@ -2140,7 +2094,7 @@
           <w:noProof/>
         </w:rPr>
         <w:drawing>
-          <wp:inline distT="0" distB="0" distL="0" distR="0" wp14:anchorId="28A61E79" wp14:editId="07EBE386">
+          <wp:inline distT="0" distB="0" distL="0" distR="0" wp14:anchorId="6A3BDBDC" wp14:editId="156E6D94">
             <wp:extent cx="5612130" cy="1217930"/>
             <wp:effectExtent l="0" t="0" r="7620" b="1270"/>
             <wp:docPr id="15" name="Imagen 15"/>
@@ -2194,7 +2148,7 @@
           <w:noProof/>
         </w:rPr>
         <w:drawing>
-          <wp:inline distT="0" distB="0" distL="0" distR="0" wp14:anchorId="7F843DCE" wp14:editId="0F43F589">
+          <wp:inline distT="0" distB="0" distL="0" distR="0" wp14:anchorId="486E7466" wp14:editId="50743848">
             <wp:extent cx="5612130" cy="311150"/>
             <wp:effectExtent l="0" t="0" r="7620" b="0"/>
             <wp:docPr id="16" name="Imagen 16"/>
@@ -2383,7 +2337,7 @@
           <w:noProof/>
         </w:rPr>
         <w:drawing>
-          <wp:inline distT="0" distB="0" distL="0" distR="0" wp14:anchorId="3D2F3940" wp14:editId="57B413BB">
+          <wp:inline distT="0" distB="0" distL="0" distR="0" wp14:anchorId="15A00A16" wp14:editId="37AF9EFF">
             <wp:extent cx="2590800" cy="2019300"/>
             <wp:effectExtent l="0" t="0" r="0" b="0"/>
             <wp:docPr id="17" name="Imagen 17"/>
@@ -2534,7 +2488,7 @@
           <w:noProof/>
         </w:rPr>
         <w:drawing>
-          <wp:inline distT="0" distB="0" distL="0" distR="0" wp14:anchorId="3265D1B7" wp14:editId="072B18B9">
+          <wp:inline distT="0" distB="0" distL="0" distR="0" wp14:anchorId="67736E88" wp14:editId="526445B3">
             <wp:extent cx="5612130" cy="3167380"/>
             <wp:effectExtent l="0" t="0" r="7620" b="0"/>
             <wp:docPr id="18" name="Imagen 18"/>
@@ -3100,7 +3054,7 @@
           <w:noProof/>
         </w:rPr>
         <w:drawing>
-          <wp:inline distT="0" distB="0" distL="0" distR="0" wp14:anchorId="1B603060" wp14:editId="542C8B12">
+          <wp:inline distT="0" distB="0" distL="0" distR="0" wp14:anchorId="6BD2CC40" wp14:editId="10F2A67E">
             <wp:extent cx="5612130" cy="1657350"/>
             <wp:effectExtent l="0" t="0" r="7620" b="0"/>
             <wp:docPr id="23" name="Imagen 23"/>
@@ -3164,7 +3118,7 @@
           <w:noProof/>
         </w:rPr>
         <w:drawing>
-          <wp:inline distT="0" distB="0" distL="0" distR="0" wp14:anchorId="4BE01438" wp14:editId="6E748AA6">
+          <wp:inline distT="0" distB="0" distL="0" distR="0" wp14:anchorId="47E9F156" wp14:editId="74DC479B">
             <wp:extent cx="5886450" cy="5372100"/>
             <wp:effectExtent l="0" t="0" r="0" b="0"/>
             <wp:docPr id="19" name="Imagen 19"/>
@@ -3247,7 +3201,7 @@
           <w:noProof/>
         </w:rPr>
         <w:drawing>
-          <wp:inline distT="0" distB="0" distL="0" distR="0" wp14:anchorId="07F7E823" wp14:editId="4C91347F">
+          <wp:inline distT="0" distB="0" distL="0" distR="0" wp14:anchorId="41B3FD92" wp14:editId="3113920C">
             <wp:extent cx="5886450" cy="3819525"/>
             <wp:effectExtent l="0" t="0" r="0" b="9525"/>
             <wp:docPr id="20" name="Imagen 20"/>
@@ -3288,26 +3242,13 @@
         <w:jc w:val="center"/>
         <w:rPr>
           <w:rFonts w:ascii="Times New Roman" w:hAnsi="Times New Roman" w:cs="Times New Roman"/>
-          <w:sz w:val="48"/>
-          <w:szCs w:val="48"/>
-        </w:rPr>
-      </w:pPr>
-    </w:p>
-    <w:p>
-      <w:pPr>
-        <w:jc w:val="center"/>
-        <w:rPr>
-          <w:rFonts w:ascii="Times New Roman" w:hAnsi="Times New Roman" w:cs="Times New Roman"/>
           <w:b/>
           <w:bCs/>
           <w:sz w:val="36"/>
           <w:szCs w:val="36"/>
         </w:rPr>
       </w:pPr>
-    </w:p>
-    <w:p>
-      <w:pPr>
-        <w:jc w:val="center"/>
+      <w:r>
         <w:rPr>
           <w:rFonts w:ascii="Times New Roman" w:hAnsi="Times New Roman" w:cs="Times New Roman"/>
           <w:b/>
@@ -3315,15 +3256,6 @@
           <w:sz w:val="36"/>
           <w:szCs w:val="36"/>
         </w:rPr>
-      </w:pPr>
-      <w:r>
-        <w:rPr>
-          <w:rFonts w:ascii="Times New Roman" w:hAnsi="Times New Roman" w:cs="Times New Roman"/>
-          <w:b/>
-          <w:bCs/>
-          <w:sz w:val="36"/>
-          <w:szCs w:val="36"/>
-        </w:rPr>
         <w:t>Mayor documentación:</w:t>
       </w:r>
     </w:p>
@@ -3331,9 +3263,10 @@
       <w:pPr>
         <w:jc w:val="center"/>
         <w:rPr>
-          <w:rFonts w:ascii="Times New Roman" w:hAnsi="Times New Roman" w:cs="Times New Roman"/>
-          <w:sz w:val="48"/>
-          <w:szCs w:val="48"/>
+          <w:rStyle w:val="Hipervnculo"/>
+          <w:rFonts w:ascii="Times New Roman" w:hAnsi="Times New Roman" w:cs="Times New Roman"/>
+          <w:sz w:val="40"/>
+          <w:szCs w:val="40"/>
         </w:rPr>
       </w:pPr>
       <w:hyperlink r:id="rId25" w:history="1">
@@ -3341,8 +3274,8 @@
           <w:rPr>
             <w:rStyle w:val="Hipervnculo"/>
             <w:rFonts w:ascii="Times New Roman" w:hAnsi="Times New Roman" w:cs="Times New Roman"/>
-            <w:sz w:val="48"/>
-            <w:szCs w:val="48"/>
+            <w:sz w:val="40"/>
+            <w:szCs w:val="40"/>
             <w:highlight w:val="yellow"/>
           </w:rPr>
           <w:t>https://devcode.la/tutoriales/manejo-de-arrays-en-javascript/</w:t>
@@ -3353,6 +3286,39 @@
       <w:pPr>
         <w:jc w:val="center"/>
         <w:rPr>
+          <w:rStyle w:val="Hipervnculo"/>
+          <w:rFonts w:ascii="Times New Roman" w:hAnsi="Times New Roman" w:cs="Times New Roman"/>
+          <w:sz w:val="40"/>
+          <w:szCs w:val="40"/>
+        </w:rPr>
+      </w:pPr>
+    </w:p>
+    <w:p>
+      <w:pPr>
+        <w:jc w:val="center"/>
+        <w:rPr>
+          <w:rFonts w:ascii="Times New Roman" w:hAnsi="Times New Roman" w:cs="Times New Roman"/>
+          <w:sz w:val="40"/>
+          <w:szCs w:val="40"/>
+        </w:rPr>
+      </w:pPr>
+      <w:hyperlink r:id="rId26" w:history="1">
+        <w:r>
+          <w:rPr>
+            <w:rStyle w:val="Hipervnculo"/>
+            <w:rFonts w:ascii="Times New Roman" w:hAnsi="Times New Roman" w:cs="Times New Roman"/>
+            <w:sz w:val="40"/>
+            <w:szCs w:val="40"/>
+            <w:highlight w:val="yellow"/>
+          </w:rPr>
+          <w:t>https://dev.to/lukocastillo/time-complexity-big-0-for-javascript-array-methods-and-examples-mlg</w:t>
+        </w:r>
+      </w:hyperlink>
+    </w:p>
+    <w:p>
+      <w:pPr>
+        <w:jc w:val="center"/>
+        <w:rPr>
           <w:rFonts w:ascii="Times New Roman" w:hAnsi="Times New Roman" w:cs="Times New Roman"/>
           <w:sz w:val="48"/>
           <w:szCs w:val="48"/>
@@ -3371,17 +3337,12 @@
     </w:p>
     <w:p>
       <w:pPr>
-        <w:jc w:val="center"/>
-        <w:rPr>
-          <w:rFonts w:ascii="Times New Roman" w:hAnsi="Times New Roman" w:cs="Times New Roman"/>
-          <w:sz w:val="48"/>
-          <w:szCs w:val="48"/>
-        </w:rPr>
-      </w:pPr>
-    </w:p>
-    <w:p>
-      <w:pPr>
         <w:pStyle w:val="Ttulo1"/>
+      </w:pPr>
+    </w:p>
+    <w:p>
+      <w:pPr>
+        <w:pStyle w:val="Ttulo1"/>
         <w:rPr>
           <w:lang w:val="en-US"/>
         </w:rPr>
@@ -3390,21 +3351,7 @@
         <w:rPr>
           <w:lang w:val="en-US"/>
         </w:rPr>
-        <w:t xml:space="preserve">Loops: For y </w:t>
-      </w:r>
-      <w:proofErr w:type="gramStart"/>
-      <w:r>
-        <w:rPr>
-          <w:lang w:val="en-US"/>
-        </w:rPr>
-        <w:t>For</w:t>
-      </w:r>
-      <w:proofErr w:type="gramEnd"/>
-      <w:r>
-        <w:rPr>
-          <w:lang w:val="en-US"/>
-        </w:rPr>
-        <w:t>...of</w:t>
+        <w:t>Loops: For y For...of</w:t>
       </w:r>
     </w:p>
     <w:p>
@@ -3422,7 +3369,7 @@
           <w:noProof/>
         </w:rPr>
         <w:drawing>
-          <wp:inline distT="0" distB="0" distL="0" distR="0" wp14:anchorId="7997C54C" wp14:editId="4E78FAA8">
+          <wp:inline distT="0" distB="0" distL="0" distR="0" wp14:anchorId="56D69F30" wp14:editId="02A5E38F">
             <wp:extent cx="5772150" cy="5257800"/>
             <wp:effectExtent l="0" t="0" r="0" b="0"/>
             <wp:docPr id="21" name="Imagen 21"/>
@@ -3439,7 +3386,7 @@
                     </pic:cNvPicPr>
                   </pic:nvPicPr>
                   <pic:blipFill>
-                    <a:blip r:embed="rId26">
+                    <a:blip r:embed="rId27">
                       <a:extLst>
                         <a:ext uri="{28A0092B-C50C-407E-A947-70E740481C1C}">
                           <a14:useLocalDpi xmlns:a14="http://schemas.microsoft.com/office/drawing/2010/main" val="0"/>
@@ -3567,79 +3514,10 @@
           <w:noProof/>
         </w:rPr>
         <w:drawing>
-          <wp:inline distT="0" distB="0" distL="0" distR="0" wp14:anchorId="1234D73A" wp14:editId="10317788">
+          <wp:inline distT="0" distB="0" distL="0" distR="0" wp14:anchorId="3117A6BD" wp14:editId="73646691">
             <wp:extent cx="5612130" cy="915670"/>
             <wp:effectExtent l="0" t="0" r="7620" b="0"/>
             <wp:docPr id="24" name="Imagen 24"/>
-            <wp:cNvGraphicFramePr>
-              <a:graphicFrameLocks xmlns:a="http://schemas.openxmlformats.org/drawingml/2006/main" noChangeAspect="1"/>
-            </wp:cNvGraphicFramePr>
-            <a:graphic xmlns:a="http://schemas.openxmlformats.org/drawingml/2006/main">
-              <a:graphicData uri="http://schemas.openxmlformats.org/drawingml/2006/picture">
-                <pic:pic xmlns:pic="http://schemas.openxmlformats.org/drawingml/2006/picture">
-                  <pic:nvPicPr>
-                    <pic:cNvPr id="1" name=""/>
-                    <pic:cNvPicPr/>
-                  </pic:nvPicPr>
-                  <pic:blipFill>
-                    <a:blip r:embed="rId27"/>
-                    <a:stretch>
-                      <a:fillRect/>
-                    </a:stretch>
-                  </pic:blipFill>
-                  <pic:spPr>
-                    <a:xfrm>
-                      <a:off x="0" y="0"/>
-                      <a:ext cx="5612130" cy="915670"/>
-                    </a:xfrm>
-                    <a:prstGeom prst="rect">
-                      <a:avLst/>
-                    </a:prstGeom>
-                  </pic:spPr>
-                </pic:pic>
-              </a:graphicData>
-            </a:graphic>
-          </wp:inline>
-        </w:drawing>
-      </w:r>
-    </w:p>
-    <w:p>
-      <w:pPr>
-        <w:pStyle w:val="Ttulo1"/>
-        <w:rPr>
-          <w:b w:val="0"/>
-          <w:bCs w:val="0"/>
-          <w:sz w:val="24"/>
-          <w:szCs w:val="24"/>
-        </w:rPr>
-      </w:pPr>
-      <w:r>
-        <w:rPr>
-          <w:b w:val="0"/>
-          <w:bCs w:val="0"/>
-          <w:sz w:val="24"/>
-          <w:szCs w:val="24"/>
-        </w:rPr>
-        <w:t>Acceder a una propiedad del objeto:</w:t>
-      </w:r>
-    </w:p>
-    <w:p>
-      <w:pPr>
-        <w:rPr>
-          <w:rFonts w:ascii="Times New Roman" w:hAnsi="Times New Roman" w:cs="Times New Roman"/>
-          <w:sz w:val="48"/>
-          <w:szCs w:val="48"/>
-        </w:rPr>
-      </w:pPr>
-      <w:r>
-        <w:rPr>
-          <w:noProof/>
-        </w:rPr>
-        <w:drawing>
-          <wp:inline distT="0" distB="0" distL="0" distR="0" wp14:anchorId="54C35D5E" wp14:editId="65E1CB7E">
-            <wp:extent cx="5612130" cy="462280"/>
-            <wp:effectExtent l="0" t="0" r="7620" b="0"/>
-            <wp:docPr id="25" name="Imagen 25"/>
             <wp:cNvGraphicFramePr>
               <a:graphicFrameLocks xmlns:a="http://schemas.openxmlformats.org/drawingml/2006/main" noChangeAspect="1"/>
             </wp:cNvGraphicFramePr>
@@ -3659,7 +3537,7 @@
                   <pic:spPr>
                     <a:xfrm>
                       <a:off x="0" y="0"/>
-                      <a:ext cx="5612130" cy="462280"/>
+                      <a:ext cx="5612130" cy="915670"/>
                     </a:xfrm>
                     <a:prstGeom prst="rect">
                       <a:avLst/>
@@ -3673,8 +3551,23 @@
       </w:r>
     </w:p>
     <w:p>
-      <w:r>
-        <w:t>Se pueden agregar propiedades que van a ser una función, se les llama métodos de objetos.</w:t>
+      <w:pPr>
+        <w:pStyle w:val="Ttulo1"/>
+        <w:rPr>
+          <w:b w:val="0"/>
+          <w:bCs w:val="0"/>
+          <w:sz w:val="24"/>
+          <w:szCs w:val="24"/>
+        </w:rPr>
+      </w:pPr>
+      <w:r>
+        <w:rPr>
+          <w:b w:val="0"/>
+          <w:bCs w:val="0"/>
+          <w:sz w:val="24"/>
+          <w:szCs w:val="24"/>
+        </w:rPr>
+        <w:t>Acceder a una propiedad del objeto:</w:t>
       </w:r>
     </w:p>
     <w:p>
@@ -3690,10 +3583,10 @@
           <w:noProof/>
         </w:rPr>
         <w:drawing>
-          <wp:inline distT="0" distB="0" distL="0" distR="0" wp14:anchorId="224893A4" wp14:editId="5554BF83">
-            <wp:extent cx="5612130" cy="1663700"/>
+          <wp:inline distT="0" distB="0" distL="0" distR="0" wp14:anchorId="6DBFCB93" wp14:editId="71F1ACD4">
+            <wp:extent cx="5612130" cy="462280"/>
             <wp:effectExtent l="0" t="0" r="7620" b="0"/>
-            <wp:docPr id="26" name="Imagen 26"/>
+            <wp:docPr id="25" name="Imagen 25"/>
             <wp:cNvGraphicFramePr>
               <a:graphicFrameLocks xmlns:a="http://schemas.openxmlformats.org/drawingml/2006/main" noChangeAspect="1"/>
             </wp:cNvGraphicFramePr>
@@ -3713,7 +3606,7 @@
                   <pic:spPr>
                     <a:xfrm>
                       <a:off x="0" y="0"/>
-                      <a:ext cx="5612130" cy="1663700"/>
+                      <a:ext cx="5612130" cy="462280"/>
                     </a:xfrm>
                     <a:prstGeom prst="rect">
                       <a:avLst/>
@@ -3728,41 +3621,7 @@
     </w:p>
     <w:p>
       <w:r>
-        <w:t xml:space="preserve">¿Qué es </w:t>
-      </w:r>
-      <w:r>
-        <w:rPr>
-          <w:i/>
-          <w:iCs/>
-        </w:rPr>
-        <w:t>this</w:t>
-      </w:r>
-      <w:r>
-        <w:t>?</w:t>
-      </w:r>
-      <w:r>
-        <w:br/>
-        <w:t>Es una variable que hace referencia al objeto. En este caso: this = miAuto.</w:t>
-      </w:r>
-    </w:p>
-    <w:p/>
-    <w:p/>
-    <w:p/>
-    <w:p/>
-    <w:p/>
-    <w:p/>
-    <w:p/>
-    <w:p>
-      <w:pPr>
-        <w:pStyle w:val="Ttulo1"/>
-      </w:pPr>
-    </w:p>
-    <w:p>
-      <w:pPr>
-        <w:pStyle w:val="Ttulo1"/>
-      </w:pPr>
-      <w:r>
-        <w:t>Objects: Función constructora</w:t>
+        <w:t>Se pueden agregar propiedades que van a ser una función, se les llama métodos de objetos.</w:t>
       </w:r>
     </w:p>
     <w:p>
@@ -3778,10 +3637,10 @@
           <w:noProof/>
         </w:rPr>
         <w:drawing>
-          <wp:inline distT="0" distB="0" distL="0" distR="0" wp14:anchorId="2F43E2A0" wp14:editId="5A59EC64">
-            <wp:extent cx="5612130" cy="2578735"/>
+          <wp:inline distT="0" distB="0" distL="0" distR="0" wp14:anchorId="5F80268B" wp14:editId="52538121">
+            <wp:extent cx="5612130" cy="1663700"/>
             <wp:effectExtent l="0" t="0" r="7620" b="0"/>
-            <wp:docPr id="28" name="Imagen 28"/>
+            <wp:docPr id="26" name="Imagen 26"/>
             <wp:cNvGraphicFramePr>
               <a:graphicFrameLocks xmlns:a="http://schemas.openxmlformats.org/drawingml/2006/main" noChangeAspect="1"/>
             </wp:cNvGraphicFramePr>
@@ -3801,7 +3660,7 @@
                   <pic:spPr>
                     <a:xfrm>
                       <a:off x="0" y="0"/>
-                      <a:ext cx="5612130" cy="2578735"/>
+                      <a:ext cx="5612130" cy="1663700"/>
                     </a:xfrm>
                     <a:prstGeom prst="rect">
                       <a:avLst/>
@@ -3815,6 +3674,32 @@
       </w:r>
     </w:p>
     <w:p>
+      <w:r>
+        <w:t xml:space="preserve">¿Qué es </w:t>
+      </w:r>
+      <w:r>
+        <w:rPr>
+          <w:i/>
+          <w:iCs/>
+        </w:rPr>
+        <w:t>this</w:t>
+      </w:r>
+      <w:r>
+        <w:t>?</w:t>
+      </w:r>
+      <w:r>
+        <w:br/>
+        <w:t>Es una variable que hace referencia al objeto. En este caso: this = miAuto.</w:t>
+      </w:r>
+    </w:p>
+    <w:p/>
+    <w:p/>
+    <w:p/>
+    <w:p/>
+    <w:p/>
+    <w:p/>
+    <w:p/>
+    <w:p>
       <w:pPr>
         <w:pStyle w:val="Ttulo1"/>
       </w:pPr>
@@ -3823,48 +3708,8 @@
       <w:pPr>
         <w:pStyle w:val="Ttulo1"/>
       </w:pPr>
-    </w:p>
-    <w:p>
-      <w:pPr>
-        <w:pStyle w:val="Ttulo1"/>
-      </w:pPr>
-    </w:p>
-    <w:p>
-      <w:pPr>
-        <w:pStyle w:val="Ttulo1"/>
-      </w:pPr>
-    </w:p>
-    <w:p>
-      <w:pPr>
-        <w:pStyle w:val="Ttulo1"/>
-      </w:pPr>
-    </w:p>
-    <w:p>
-      <w:pPr>
-        <w:pStyle w:val="Ttulo1"/>
-      </w:pPr>
-    </w:p>
-    <w:p>
-      <w:pPr>
-        <w:pStyle w:val="Ttulo1"/>
-      </w:pPr>
-    </w:p>
-    <w:p>
-      <w:pPr>
-        <w:pStyle w:val="Ttulo1"/>
-      </w:pPr>
-    </w:p>
-    <w:p>
-      <w:pPr>
-        <w:pStyle w:val="Ttulo1"/>
-      </w:pPr>
-    </w:p>
-    <w:p>
-      <w:pPr>
-        <w:pStyle w:val="Ttulo1"/>
-      </w:pPr>
-      <w:r>
-        <w:t>Métodos para recorridos Arrays.</w:t>
+      <w:r>
+        <w:t>Objects: Función constructora</w:t>
       </w:r>
     </w:p>
     <w:p>
@@ -3880,10 +3725,10 @@
           <w:noProof/>
         </w:rPr>
         <w:drawing>
-          <wp:inline distT="0" distB="0" distL="0" distR="0" wp14:anchorId="46CE911E" wp14:editId="7DA20F1A">
-            <wp:extent cx="5762625" cy="4438650"/>
-            <wp:effectExtent l="0" t="0" r="9525" b="0"/>
-            <wp:docPr id="29" name="Imagen 29"/>
+          <wp:inline distT="0" distB="0" distL="0" distR="0" wp14:anchorId="688DB8A3" wp14:editId="1FF12367">
+            <wp:extent cx="5612130" cy="2578735"/>
+            <wp:effectExtent l="0" t="0" r="7620" b="0"/>
+            <wp:docPr id="28" name="Imagen 28"/>
             <wp:cNvGraphicFramePr>
               <a:graphicFrameLocks xmlns:a="http://schemas.openxmlformats.org/drawingml/2006/main" noChangeAspect="1"/>
             </wp:cNvGraphicFramePr>
@@ -3903,7 +3748,7 @@
                   <pic:spPr>
                     <a:xfrm>
                       <a:off x="0" y="0"/>
-                      <a:ext cx="5766356" cy="4441524"/>
+                      <a:ext cx="5612130" cy="2578735"/>
                     </a:xfrm>
                     <a:prstGeom prst="rect">
                       <a:avLst/>
@@ -3918,46 +3763,63 @@
     </w:p>
     <w:p>
       <w:pPr>
-        <w:rPr>
-          <w:rFonts w:ascii="Times New Roman" w:hAnsi="Times New Roman" w:cs="Times New Roman"/>
-          <w:sz w:val="24"/>
-          <w:szCs w:val="24"/>
-        </w:rPr>
-      </w:pPr>
-      <w:r>
-        <w:rPr>
-          <w:rFonts w:ascii="Times New Roman" w:hAnsi="Times New Roman" w:cs="Times New Roman"/>
-          <w:sz w:val="24"/>
-          <w:szCs w:val="24"/>
-        </w:rPr>
-        <w:t xml:space="preserve">Otra forma también valida de usar el </w:t>
-      </w:r>
-      <w:r>
-        <w:rPr>
-          <w:rStyle w:val="CdigoHTML"/>
-          <w:rFonts w:ascii="Times New Roman" w:eastAsiaTheme="majorEastAsia" w:hAnsi="Times New Roman" w:cs="Times New Roman"/>
-          <w:i/>
-          <w:iCs/>
-          <w:sz w:val="24"/>
-          <w:szCs w:val="24"/>
-        </w:rPr>
-        <w:t>filter</w:t>
-      </w:r>
-      <w:r>
-        <w:rPr>
-          <w:rFonts w:ascii="Times New Roman" w:hAnsi="Times New Roman" w:cs="Times New Roman"/>
-          <w:sz w:val="24"/>
-          <w:szCs w:val="24"/>
-        </w:rPr>
-        <w:t xml:space="preserve"> es la siguiente:</w:t>
-      </w:r>
-    </w:p>
-    <w:p>
-      <w:pPr>
-        <w:rPr>
-          <w:rFonts w:ascii="Times New Roman" w:hAnsi="Times New Roman" w:cs="Times New Roman"/>
-          <w:sz w:val="24"/>
-          <w:szCs w:val="24"/>
+        <w:pStyle w:val="Ttulo1"/>
+      </w:pPr>
+    </w:p>
+    <w:p>
+      <w:pPr>
+        <w:pStyle w:val="Ttulo1"/>
+      </w:pPr>
+    </w:p>
+    <w:p>
+      <w:pPr>
+        <w:pStyle w:val="Ttulo1"/>
+      </w:pPr>
+    </w:p>
+    <w:p>
+      <w:pPr>
+        <w:pStyle w:val="Ttulo1"/>
+      </w:pPr>
+    </w:p>
+    <w:p>
+      <w:pPr>
+        <w:pStyle w:val="Ttulo1"/>
+      </w:pPr>
+    </w:p>
+    <w:p>
+      <w:pPr>
+        <w:pStyle w:val="Ttulo1"/>
+      </w:pPr>
+    </w:p>
+    <w:p>
+      <w:pPr>
+        <w:pStyle w:val="Ttulo1"/>
+      </w:pPr>
+    </w:p>
+    <w:p>
+      <w:pPr>
+        <w:pStyle w:val="Ttulo1"/>
+      </w:pPr>
+    </w:p>
+    <w:p>
+      <w:pPr>
+        <w:pStyle w:val="Ttulo1"/>
+      </w:pPr>
+    </w:p>
+    <w:p>
+      <w:pPr>
+        <w:pStyle w:val="Ttulo1"/>
+      </w:pPr>
+      <w:r>
+        <w:t>Métodos para recorridos Arrays.</w:t>
+      </w:r>
+    </w:p>
+    <w:p>
+      <w:pPr>
+        <w:rPr>
+          <w:rFonts w:ascii="Times New Roman" w:hAnsi="Times New Roman" w:cs="Times New Roman"/>
+          <w:sz w:val="48"/>
+          <w:szCs w:val="48"/>
         </w:rPr>
       </w:pPr>
       <w:r>
@@ -3965,10 +3827,10 @@
           <w:noProof/>
         </w:rPr>
         <w:drawing>
-          <wp:inline distT="0" distB="0" distL="0" distR="0" wp14:anchorId="4D2A452A" wp14:editId="69AC4BAD">
-            <wp:extent cx="5819775" cy="361950"/>
+          <wp:inline distT="0" distB="0" distL="0" distR="0" wp14:anchorId="00E7E643" wp14:editId="5B794286">
+            <wp:extent cx="5762625" cy="4438650"/>
             <wp:effectExtent l="0" t="0" r="9525" b="0"/>
-            <wp:docPr id="30" name="Imagen 30"/>
+            <wp:docPr id="29" name="Imagen 29"/>
             <wp:cNvGraphicFramePr>
               <a:graphicFrameLocks xmlns:a="http://schemas.openxmlformats.org/drawingml/2006/main" noChangeAspect="1"/>
             </wp:cNvGraphicFramePr>
@@ -3988,7 +3850,7 @@
                   <pic:spPr>
                     <a:xfrm>
                       <a:off x="0" y="0"/>
-                      <a:ext cx="5819775" cy="361950"/>
+                      <a:ext cx="5766356" cy="4441524"/>
                     </a:xfrm>
                     <a:prstGeom prst="rect">
                       <a:avLst/>
@@ -4015,84 +3877,45 @@
           <w:sz w:val="24"/>
           <w:szCs w:val="24"/>
         </w:rPr>
-        <w:t>Es la misma forma, pero un poco más recortada.</w:t>
-      </w:r>
-    </w:p>
-    <w:p>
-      <w:pPr>
-        <w:rPr>
-          <w:rFonts w:ascii="Times New Roman" w:hAnsi="Times New Roman" w:cs="Times New Roman"/>
-          <w:sz w:val="24"/>
-          <w:szCs w:val="24"/>
-        </w:rPr>
-      </w:pPr>
-    </w:p>
-    <w:p>
-      <w:pPr>
-        <w:rPr>
-          <w:rFonts w:ascii="Times New Roman" w:hAnsi="Times New Roman" w:cs="Times New Roman"/>
-          <w:sz w:val="24"/>
-          <w:szCs w:val="24"/>
-        </w:rPr>
-      </w:pPr>
-    </w:p>
-    <w:p>
-      <w:pPr>
-        <w:rPr>
-          <w:rFonts w:ascii="Times New Roman" w:hAnsi="Times New Roman" w:cs="Times New Roman"/>
-          <w:sz w:val="24"/>
-          <w:szCs w:val="24"/>
-        </w:rPr>
-      </w:pPr>
-    </w:p>
-    <w:p>
-      <w:pPr>
-        <w:rPr>
-          <w:rFonts w:ascii="Times New Roman" w:hAnsi="Times New Roman" w:cs="Times New Roman"/>
-          <w:sz w:val="24"/>
-          <w:szCs w:val="24"/>
-        </w:rPr>
-      </w:pPr>
-    </w:p>
-    <w:p>
-      <w:pPr>
-        <w:rPr>
-          <w:rFonts w:ascii="Times New Roman" w:hAnsi="Times New Roman" w:cs="Times New Roman"/>
-          <w:sz w:val="24"/>
-          <w:szCs w:val="24"/>
-        </w:rPr>
-      </w:pPr>
-    </w:p>
-    <w:p>
-      <w:pPr>
-        <w:rPr>
-          <w:rFonts w:ascii="Times New Roman" w:hAnsi="Times New Roman" w:cs="Times New Roman"/>
-          <w:sz w:val="24"/>
-          <w:szCs w:val="24"/>
-        </w:rPr>
-      </w:pPr>
-    </w:p>
-    <w:p>
-      <w:pPr>
-        <w:pStyle w:val="Ttulo1"/>
-      </w:pPr>
-      <w:r>
-        <w:t>Recorriendo Arrays con .find(), .forEach() y .some()</w:t>
-      </w:r>
-    </w:p>
-    <w:p>
-      <w:pPr>
-        <w:pStyle w:val="Ttulo1"/>
+        <w:t xml:space="preserve">Otra forma también valida de usar el </w:t>
+      </w:r>
+      <w:r>
+        <w:rPr>
+          <w:rStyle w:val="CdigoHTML"/>
+          <w:rFonts w:ascii="Times New Roman" w:eastAsiaTheme="minorHAnsi" w:hAnsi="Times New Roman" w:cs="Times New Roman"/>
+          <w:i/>
+          <w:iCs/>
+          <w:sz w:val="24"/>
+          <w:szCs w:val="24"/>
+        </w:rPr>
+        <w:t>filter</w:t>
+      </w:r>
+      <w:r>
+        <w:rPr>
+          <w:rFonts w:ascii="Times New Roman" w:hAnsi="Times New Roman" w:cs="Times New Roman"/>
+          <w:sz w:val="24"/>
+          <w:szCs w:val="24"/>
+        </w:rPr>
+        <w:t xml:space="preserve"> es la siguiente:</w:t>
+      </w:r>
+    </w:p>
+    <w:p>
+      <w:pPr>
+        <w:rPr>
+          <w:rFonts w:ascii="Times New Roman" w:hAnsi="Times New Roman" w:cs="Times New Roman"/>
+          <w:sz w:val="24"/>
+          <w:szCs w:val="24"/>
+        </w:rPr>
       </w:pPr>
       <w:r>
         <w:rPr>
           <w:noProof/>
         </w:rPr>
         <w:drawing>
-          <wp:inline distT="0" distB="0" distL="0" distR="0" wp14:anchorId="11E00983" wp14:editId="5AD99C03">
-            <wp:extent cx="5612130" cy="5578475"/>
-            <wp:effectExtent l="0" t="0" r="7620" b="3175"/>
-            <wp:docPr id="31" name="Imagen 31"/>
+          <wp:inline distT="0" distB="0" distL="0" distR="0" wp14:anchorId="55F9F2A2" wp14:editId="70DE21FE">
+            <wp:extent cx="5819775" cy="361950"/>
+            <wp:effectExtent l="0" t="0" r="9525" b="0"/>
+            <wp:docPr id="30" name="Imagen 30"/>
             <wp:cNvGraphicFramePr>
               <a:graphicFrameLocks xmlns:a="http://schemas.openxmlformats.org/drawingml/2006/main" noChangeAspect="1"/>
             </wp:cNvGraphicFramePr>
@@ -4112,6 +3935,130 @@
                   <pic:spPr>
                     <a:xfrm>
                       <a:off x="0" y="0"/>
+                      <a:ext cx="5819775" cy="361950"/>
+                    </a:xfrm>
+                    <a:prstGeom prst="rect">
+                      <a:avLst/>
+                    </a:prstGeom>
+                  </pic:spPr>
+                </pic:pic>
+              </a:graphicData>
+            </a:graphic>
+          </wp:inline>
+        </w:drawing>
+      </w:r>
+    </w:p>
+    <w:p>
+      <w:pPr>
+        <w:rPr>
+          <w:rFonts w:ascii="Times New Roman" w:hAnsi="Times New Roman" w:cs="Times New Roman"/>
+          <w:sz w:val="24"/>
+          <w:szCs w:val="24"/>
+        </w:rPr>
+      </w:pPr>
+      <w:r>
+        <w:rPr>
+          <w:rFonts w:ascii="Times New Roman" w:hAnsi="Times New Roman" w:cs="Times New Roman"/>
+          <w:sz w:val="24"/>
+          <w:szCs w:val="24"/>
+        </w:rPr>
+        <w:t>Es la misma forma, pero un poco más recortada.</w:t>
+      </w:r>
+    </w:p>
+    <w:p>
+      <w:pPr>
+        <w:rPr>
+          <w:rFonts w:ascii="Times New Roman" w:hAnsi="Times New Roman" w:cs="Times New Roman"/>
+          <w:sz w:val="24"/>
+          <w:szCs w:val="24"/>
+        </w:rPr>
+      </w:pPr>
+    </w:p>
+    <w:p>
+      <w:pPr>
+        <w:rPr>
+          <w:rFonts w:ascii="Times New Roman" w:hAnsi="Times New Roman" w:cs="Times New Roman"/>
+          <w:sz w:val="24"/>
+          <w:szCs w:val="24"/>
+        </w:rPr>
+      </w:pPr>
+    </w:p>
+    <w:p>
+      <w:pPr>
+        <w:rPr>
+          <w:rFonts w:ascii="Times New Roman" w:hAnsi="Times New Roman" w:cs="Times New Roman"/>
+          <w:sz w:val="24"/>
+          <w:szCs w:val="24"/>
+        </w:rPr>
+      </w:pPr>
+    </w:p>
+    <w:p>
+      <w:pPr>
+        <w:rPr>
+          <w:rFonts w:ascii="Times New Roman" w:hAnsi="Times New Roman" w:cs="Times New Roman"/>
+          <w:sz w:val="24"/>
+          <w:szCs w:val="24"/>
+        </w:rPr>
+      </w:pPr>
+    </w:p>
+    <w:p>
+      <w:pPr>
+        <w:rPr>
+          <w:rFonts w:ascii="Times New Roman" w:hAnsi="Times New Roman" w:cs="Times New Roman"/>
+          <w:sz w:val="24"/>
+          <w:szCs w:val="24"/>
+        </w:rPr>
+      </w:pPr>
+    </w:p>
+    <w:p>
+      <w:pPr>
+        <w:rPr>
+          <w:rFonts w:ascii="Times New Roman" w:hAnsi="Times New Roman" w:cs="Times New Roman"/>
+          <w:sz w:val="24"/>
+          <w:szCs w:val="24"/>
+        </w:rPr>
+      </w:pPr>
+    </w:p>
+    <w:p>
+      <w:pPr>
+        <w:pStyle w:val="Ttulo1"/>
+      </w:pPr>
+      <w:r>
+        <w:t>Recorriendo Arrays con .find(), .forEach() y .some()</w:t>
+      </w:r>
+    </w:p>
+    <w:p>
+      <w:pPr>
+        <w:pStyle w:val="Ttulo1"/>
+      </w:pPr>
+      <w:r>
+        <w:rPr>
+          <w:noProof/>
+        </w:rPr>
+        <w:drawing>
+          <wp:inline distT="0" distB="0" distL="0" distR="0" wp14:anchorId="14CAF1C1" wp14:editId="48A942EB">
+            <wp:extent cx="5612130" cy="5578475"/>
+            <wp:effectExtent l="0" t="0" r="7620" b="3175"/>
+            <wp:docPr id="31" name="Imagen 31"/>
+            <wp:cNvGraphicFramePr>
+              <a:graphicFrameLocks xmlns:a="http://schemas.openxmlformats.org/drawingml/2006/main" noChangeAspect="1"/>
+            </wp:cNvGraphicFramePr>
+            <a:graphic xmlns:a="http://schemas.openxmlformats.org/drawingml/2006/main">
+              <a:graphicData uri="http://schemas.openxmlformats.org/drawingml/2006/picture">
+                <pic:pic xmlns:pic="http://schemas.openxmlformats.org/drawingml/2006/picture">
+                  <pic:nvPicPr>
+                    <pic:cNvPr id="1" name=""/>
+                    <pic:cNvPicPr/>
+                  </pic:nvPicPr>
+                  <pic:blipFill>
+                    <a:blip r:embed="rId34"/>
+                    <a:stretch>
+                      <a:fillRect/>
+                    </a:stretch>
+                  </pic:blipFill>
+                  <pic:spPr>
+                    <a:xfrm>
+                      <a:off x="0" y="0"/>
                       <a:ext cx="5612130" cy="5578475"/>
                     </a:xfrm>
                     <a:prstGeom prst="rect">
@@ -4251,7 +4198,7 @@
       <w:r>
         <w:t xml:space="preserve"> : Devuelve </w:t>
       </w:r>
-      <w:ins w:id="0" w:author="Unknown">
+      <w:ins w:id="1" w:author="Unknown">
         <w:r>
           <w:t>el primer elemento</w:t>
         </w:r>
@@ -4293,15 +4240,7 @@
         <w:t>some()</w:t>
       </w:r>
       <w:r>
-        <w:t xml:space="preserve"> : Comprueba si al menos un elemento del array cumple </w:t>
-      </w:r>
-      <w:proofErr w:type="gramStart"/>
-      <w:r>
-        <w:t>con la condición que</w:t>
-      </w:r>
-      <w:proofErr w:type="gramEnd"/>
-      <w:r>
-        <w:t xml:space="preserve"> le damos</w:t>
+        <w:t xml:space="preserve"> : Comprueba si al menos un elemento del array cumple con la condición que le damos</w:t>
       </w:r>
     </w:p>
     <w:p>
@@ -4321,7 +4260,7 @@
       <w:r>
         <w:t xml:space="preserve"> : Devuelve </w:t>
       </w:r>
-      <w:ins w:id="1" w:author="Unknown">
+      <w:ins w:id="2" w:author="Unknown">
         <w:r>
           <w:t>todos los elementos</w:t>
         </w:r>
@@ -4333,7 +4272,7 @@
         <w:br/>
         <w:t xml:space="preserve">Acá te dejo la documentación de cada uno: </w:t>
       </w:r>
-      <w:hyperlink r:id="rId34" w:tgtFrame="_blank" w:history="1">
+      <w:hyperlink r:id="rId35" w:tgtFrame="_blank" w:history="1">
         <w:r>
           <w:rPr>
             <w:rStyle w:val="Hipervnculo"/>
@@ -4346,7 +4285,7 @@
       <w:r>
         <w:t xml:space="preserve"> - </w:t>
       </w:r>
-      <w:hyperlink r:id="rId35" w:tgtFrame="_blank" w:history="1">
+      <w:hyperlink r:id="rId36" w:tgtFrame="_blank" w:history="1">
         <w:r>
           <w:rPr>
             <w:rStyle w:val="Hipervnculo"/>
@@ -4359,7 +4298,7 @@
       <w:r>
         <w:t xml:space="preserve"> - </w:t>
       </w:r>
-      <w:hyperlink r:id="rId36" w:tgtFrame="_blank" w:history="1">
+      <w:hyperlink r:id="rId37" w:tgtFrame="_blank" w:history="1">
         <w:r>
           <w:rPr>
             <w:rStyle w:val="Hipervnculo"/>
@@ -4372,7 +4311,7 @@
       <w:r>
         <w:t xml:space="preserve"> - </w:t>
       </w:r>
-      <w:hyperlink r:id="rId37" w:tgtFrame="_blank" w:history="1">
+      <w:hyperlink r:id="rId38" w:tgtFrame="_blank" w:history="1">
         <w:r>
           <w:rPr>
             <w:rStyle w:val="Hipervnculo"/>
@@ -4463,7 +4402,7 @@
           <w:noProof/>
         </w:rPr>
         <w:drawing>
-          <wp:inline distT="0" distB="0" distL="0" distR="0" wp14:anchorId="69430C7C" wp14:editId="4C42D261">
+          <wp:inline distT="0" distB="0" distL="0" distR="0" wp14:anchorId="207907FE" wp14:editId="5E344DD9">
             <wp:extent cx="4048125" cy="1781175"/>
             <wp:effectExtent l="76200" t="76200" r="142875" b="142875"/>
             <wp:docPr id="32" name="Imagen 32"/>
@@ -4480,7 +4419,7 @@
                     </pic:cNvPicPr>
                   </pic:nvPicPr>
                   <pic:blipFill>
-                    <a:blip r:embed="rId38">
+                    <a:blip r:embed="rId39">
                       <a:extLst>
                         <a:ext uri="{28A0092B-C50C-407E-A947-70E740481C1C}">
                           <a14:useLocalDpi xmlns:a14="http://schemas.microsoft.com/office/drawing/2010/main" val="0"/>
@@ -4594,7 +4533,7 @@
         </w:rPr>
         <w:lastRenderedPageBreak/>
         <w:drawing>
-          <wp:inline distT="0" distB="0" distL="0" distR="0" wp14:anchorId="3A8DAB34" wp14:editId="67EDCD2B">
+          <wp:inline distT="0" distB="0" distL="0" distR="0" wp14:anchorId="179B6EFA" wp14:editId="40FD2AF0">
             <wp:extent cx="4048125" cy="2143125"/>
             <wp:effectExtent l="76200" t="76200" r="142875" b="142875"/>
             <wp:docPr id="33" name="Imagen 33"/>
@@ -4611,7 +4550,7 @@
                     </pic:cNvPicPr>
                   </pic:nvPicPr>
                   <pic:blipFill>
-                    <a:blip r:embed="rId39">
+                    <a:blip r:embed="rId40">
                       <a:extLst>
                         <a:ext uri="{28A0092B-C50C-407E-A947-70E740481C1C}">
                           <a14:useLocalDpi xmlns:a14="http://schemas.microsoft.com/office/drawing/2010/main" val="0"/>
@@ -4707,7 +4646,7 @@
       <w:r>
         <w:rPr>
           <w:rStyle w:val="CdigoHTML"/>
-          <w:rFonts w:eastAsiaTheme="majorEastAsia"/>
+          <w:rFonts w:eastAsiaTheme="minorHAnsi"/>
         </w:rPr>
         <w:t>.shift()</w:t>
       </w:r>
@@ -4734,7 +4673,7 @@
           <w:noProof/>
         </w:rPr>
         <w:drawing>
-          <wp:inline distT="0" distB="0" distL="0" distR="0" wp14:anchorId="28E4DE50" wp14:editId="6F3167EB">
+          <wp:inline distT="0" distB="0" distL="0" distR="0" wp14:anchorId="4B6502EB" wp14:editId="7D2DC104">
             <wp:extent cx="4048125" cy="1438275"/>
             <wp:effectExtent l="76200" t="76200" r="142875" b="142875"/>
             <wp:docPr id="34" name="Imagen 34"/>
@@ -4751,7 +4690,7 @@
                     </pic:cNvPicPr>
                   </pic:nvPicPr>
                   <pic:blipFill>
-                    <a:blip r:embed="rId40">
+                    <a:blip r:embed="rId41">
                       <a:extLst>
                         <a:ext uri="{28A0092B-C50C-407E-A947-70E740481C1C}">
                           <a14:useLocalDpi xmlns:a14="http://schemas.microsoft.com/office/drawing/2010/main" val="0"/>
@@ -4925,7 +4864,7 @@
           <w:noProof/>
         </w:rPr>
         <w:drawing>
-          <wp:inline distT="0" distB="0" distL="0" distR="0" wp14:anchorId="556C9FCD" wp14:editId="433B5802">
+          <wp:inline distT="0" distB="0" distL="0" distR="0" wp14:anchorId="5F52B9E0" wp14:editId="03B1B74C">
             <wp:extent cx="4048125" cy="1276350"/>
             <wp:effectExtent l="76200" t="76200" r="142875" b="133350"/>
             <wp:docPr id="35" name="Imagen 35"/>
@@ -4942,7 +4881,7 @@
                     </pic:cNvPicPr>
                   </pic:nvPicPr>
                   <pic:blipFill>
-                    <a:blip r:embed="rId41">
+                    <a:blip r:embed="rId42">
                       <a:extLst>
                         <a:ext uri="{28A0092B-C50C-407E-A947-70E740481C1C}">
                           <a14:useLocalDpi xmlns:a14="http://schemas.microsoft.com/office/drawing/2010/main" val="0"/>
@@ -5045,89 +4984,10 @@
           <w:noProof/>
         </w:rPr>
         <w:drawing>
-          <wp:inline distT="0" distB="0" distL="0" distR="0" wp14:anchorId="56AC2B14" wp14:editId="0A730458">
-            <wp:extent cx="6515100" cy="1080135"/>
-            <wp:effectExtent l="0" t="0" r="0" b="5715"/>
+          <wp:inline distT="0" distB="0" distL="0" distR="0" wp14:anchorId="53D187D2" wp14:editId="28545962">
+            <wp:extent cx="6257925" cy="1080135"/>
+            <wp:effectExtent l="0" t="0" r="9525" b="5715"/>
             <wp:docPr id="37" name="Imagen 37"/>
-            <wp:cNvGraphicFramePr>
-              <a:graphicFrameLocks xmlns:a="http://schemas.openxmlformats.org/drawingml/2006/main" noChangeAspect="1"/>
-            </wp:cNvGraphicFramePr>
-            <a:graphic xmlns:a="http://schemas.openxmlformats.org/drawingml/2006/main">
-              <a:graphicData uri="http://schemas.openxmlformats.org/drawingml/2006/picture">
-                <pic:pic xmlns:pic="http://schemas.openxmlformats.org/drawingml/2006/picture">
-                  <pic:nvPicPr>
-                    <pic:cNvPr id="1" name=""/>
-                    <pic:cNvPicPr/>
-                  </pic:nvPicPr>
-                  <pic:blipFill>
-                    <a:blip r:embed="rId42"/>
-                    <a:stretch>
-                      <a:fillRect/>
-                    </a:stretch>
-                  </pic:blipFill>
-                  <pic:spPr>
-                    <a:xfrm>
-                      <a:off x="0" y="0"/>
-                      <a:ext cx="6515100" cy="1080135"/>
-                    </a:xfrm>
-                    <a:prstGeom prst="rect">
-                      <a:avLst/>
-                    </a:prstGeom>
-                  </pic:spPr>
-                </pic:pic>
-              </a:graphicData>
-            </a:graphic>
-          </wp:inline>
-        </w:drawing>
-      </w:r>
-    </w:p>
-    <w:p>
-      <w:pPr>
-        <w:jc w:val="center"/>
-        <w:rPr>
-          <w:rFonts w:ascii="Times New Roman" w:hAnsi="Times New Roman" w:cs="Times New Roman"/>
-          <w:sz w:val="24"/>
-          <w:szCs w:val="24"/>
-        </w:rPr>
-      </w:pPr>
-    </w:p>
-    <w:p>
-      <w:pPr>
-        <w:rPr>
-          <w:rFonts w:ascii="Times New Roman" w:hAnsi="Times New Roman" w:cs="Times New Roman"/>
-          <w:sz w:val="20"/>
-          <w:szCs w:val="20"/>
-        </w:rPr>
-      </w:pPr>
-      <w:r>
-        <w:rPr>
-          <w:rFonts w:ascii="Times New Roman" w:hAnsi="Times New Roman" w:cs="Times New Roman"/>
-          <w:sz w:val="20"/>
-          <w:szCs w:val="20"/>
-        </w:rPr>
-        <w:t>¿Por qué decimos que JavaScript es un lenguaje dinámico?</w:t>
-      </w:r>
-      <w:bookmarkStart w:id="2" w:name="_GoBack"/>
-      <w:bookmarkEnd w:id="2"/>
-    </w:p>
-    <w:p>
-      <w:pPr>
-        <w:jc w:val="center"/>
-        <w:rPr>
-          <w:rFonts w:ascii="Times New Roman" w:hAnsi="Times New Roman" w:cs="Times New Roman"/>
-          <w:sz w:val="24"/>
-          <w:szCs w:val="24"/>
-        </w:rPr>
-      </w:pPr>
-      <w:r>
-        <w:rPr>
-          <w:noProof/>
-        </w:rPr>
-        <w:drawing>
-          <wp:inline distT="0" distB="0" distL="0" distR="0" wp14:anchorId="08A7AD77" wp14:editId="671BF9FB">
-            <wp:extent cx="6515100" cy="1295400"/>
-            <wp:effectExtent l="0" t="0" r="0" b="0"/>
-            <wp:docPr id="36" name="Imagen 36"/>
             <wp:cNvGraphicFramePr>
               <a:graphicFrameLocks xmlns:a="http://schemas.openxmlformats.org/drawingml/2006/main" noChangeAspect="1"/>
             </wp:cNvGraphicFramePr>
@@ -5147,7 +5007,7 @@
                   <pic:spPr>
                     <a:xfrm>
                       <a:off x="0" y="0"/>
-                      <a:ext cx="6515100" cy="1295400"/>
+                      <a:ext cx="6257925" cy="1080135"/>
                     </a:xfrm>
                     <a:prstGeom prst="rect">
                       <a:avLst/>
@@ -5169,16 +5029,42 @@
           <w:szCs w:val="24"/>
         </w:rPr>
       </w:pPr>
+    </w:p>
+    <w:p>
+      <w:pPr>
+        <w:rPr>
+          <w:rFonts w:ascii="Times New Roman" w:hAnsi="Times New Roman" w:cs="Times New Roman"/>
+          <w:sz w:val="20"/>
+          <w:szCs w:val="20"/>
+        </w:rPr>
+      </w:pPr>
+      <w:r>
+        <w:rPr>
+          <w:rFonts w:ascii="Times New Roman" w:hAnsi="Times New Roman" w:cs="Times New Roman"/>
+          <w:sz w:val="20"/>
+          <w:szCs w:val="20"/>
+        </w:rPr>
+        <w:t>¿Por qué decimos que JavaScript es un lenguaje dinámico?</w:t>
+      </w:r>
+    </w:p>
+    <w:p>
+      <w:pPr>
+        <w:jc w:val="center"/>
+        <w:rPr>
+          <w:rFonts w:ascii="Times New Roman" w:hAnsi="Times New Roman" w:cs="Times New Roman"/>
+          <w:sz w:val="24"/>
+          <w:szCs w:val="24"/>
+        </w:rPr>
+      </w:pPr>
       <w:r>
         <w:rPr>
           <w:noProof/>
         </w:rPr>
-        <w:lastRenderedPageBreak/>
         <w:drawing>
-          <wp:inline distT="0" distB="0" distL="0" distR="0" wp14:anchorId="28B218B3" wp14:editId="154AA393">
-            <wp:extent cx="6553200" cy="1685925"/>
-            <wp:effectExtent l="0" t="0" r="0" b="9525"/>
-            <wp:docPr id="38" name="Imagen 38"/>
+          <wp:inline distT="0" distB="0" distL="0" distR="0" wp14:anchorId="46F5D320" wp14:editId="5FB15A40">
+            <wp:extent cx="6286500" cy="1295400"/>
+            <wp:effectExtent l="0" t="0" r="0" b="0"/>
+            <wp:docPr id="36" name="Imagen 36"/>
             <wp:cNvGraphicFramePr>
               <a:graphicFrameLocks xmlns:a="http://schemas.openxmlformats.org/drawingml/2006/main" noChangeAspect="1"/>
             </wp:cNvGraphicFramePr>
@@ -5198,7 +5084,7 @@
                   <pic:spPr>
                     <a:xfrm>
                       <a:off x="0" y="0"/>
-                      <a:ext cx="6553200" cy="1685925"/>
+                      <a:ext cx="6286500" cy="1295400"/>
                     </a:xfrm>
                     <a:prstGeom prst="rect">
                       <a:avLst/>
@@ -5224,11 +5110,12 @@
         <w:rPr>
           <w:noProof/>
         </w:rPr>
+        <w:lastRenderedPageBreak/>
         <w:drawing>
-          <wp:inline distT="0" distB="0" distL="0" distR="0" wp14:anchorId="33562E33" wp14:editId="0C373C76">
-            <wp:extent cx="6429375" cy="1495425"/>
-            <wp:effectExtent l="0" t="0" r="9525" b="9525"/>
-            <wp:docPr id="39" name="Imagen 39"/>
+          <wp:inline distT="0" distB="0" distL="0" distR="0" wp14:anchorId="31E02B1C" wp14:editId="7FE28D30">
+            <wp:extent cx="6286500" cy="1685925"/>
+            <wp:effectExtent l="0" t="0" r="0" b="9525"/>
+            <wp:docPr id="38" name="Imagen 38"/>
             <wp:cNvGraphicFramePr>
               <a:graphicFrameLocks xmlns:a="http://schemas.openxmlformats.org/drawingml/2006/main" noChangeAspect="1"/>
             </wp:cNvGraphicFramePr>
@@ -5248,6 +5135,56 @@
                   <pic:spPr>
                     <a:xfrm>
                       <a:off x="0" y="0"/>
+                      <a:ext cx="6286500" cy="1685925"/>
+                    </a:xfrm>
+                    <a:prstGeom prst="rect">
+                      <a:avLst/>
+                    </a:prstGeom>
+                  </pic:spPr>
+                </pic:pic>
+              </a:graphicData>
+            </a:graphic>
+          </wp:inline>
+        </w:drawing>
+      </w:r>
+    </w:p>
+    <w:p>
+      <w:pPr>
+        <w:jc w:val="center"/>
+        <w:rPr>
+          <w:rFonts w:ascii="Times New Roman" w:hAnsi="Times New Roman" w:cs="Times New Roman"/>
+          <w:sz w:val="24"/>
+          <w:szCs w:val="24"/>
+        </w:rPr>
+      </w:pPr>
+      <w:r>
+        <w:rPr>
+          <w:noProof/>
+        </w:rPr>
+        <w:drawing>
+          <wp:inline distT="0" distB="0" distL="0" distR="0" wp14:anchorId="314F573C" wp14:editId="4BD268BF">
+            <wp:extent cx="6429375" cy="1495425"/>
+            <wp:effectExtent l="0" t="0" r="9525" b="9525"/>
+            <wp:docPr id="39" name="Imagen 39"/>
+            <wp:cNvGraphicFramePr>
+              <a:graphicFrameLocks xmlns:a="http://schemas.openxmlformats.org/drawingml/2006/main" noChangeAspect="1"/>
+            </wp:cNvGraphicFramePr>
+            <a:graphic xmlns:a="http://schemas.openxmlformats.org/drawingml/2006/main">
+              <a:graphicData uri="http://schemas.openxmlformats.org/drawingml/2006/picture">
+                <pic:pic xmlns:pic="http://schemas.openxmlformats.org/drawingml/2006/picture">
+                  <pic:nvPicPr>
+                    <pic:cNvPr id="1" name=""/>
+                    <pic:cNvPicPr/>
+                  </pic:nvPicPr>
+                  <pic:blipFill>
+                    <a:blip r:embed="rId46"/>
+                    <a:stretch>
+                      <a:fillRect/>
+                    </a:stretch>
+                  </pic:blipFill>
+                  <pic:spPr>
+                    <a:xfrm>
+                      <a:off x="0" y="0"/>
                       <a:ext cx="6429375" cy="1495425"/>
                     </a:xfrm>
                     <a:prstGeom prst="rect">
@@ -5259,6 +5196,71 @@
             </a:graphic>
           </wp:inline>
         </w:drawing>
+      </w:r>
+    </w:p>
+    <w:p>
+      <w:pPr>
+        <w:jc w:val="center"/>
+        <w:rPr>
+          <w:rFonts w:ascii="Times New Roman" w:hAnsi="Times New Roman" w:cs="Times New Roman"/>
+          <w:sz w:val="24"/>
+          <w:szCs w:val="24"/>
+        </w:rPr>
+      </w:pPr>
+    </w:p>
+    <w:p>
+      <w:pPr>
+        <w:jc w:val="center"/>
+        <w:rPr>
+          <w:rFonts w:ascii="Times New Roman" w:hAnsi="Times New Roman" w:cs="Times New Roman"/>
+          <w:sz w:val="24"/>
+          <w:szCs w:val="24"/>
+        </w:rPr>
+      </w:pPr>
+    </w:p>
+    <w:p>
+      <w:pPr>
+        <w:jc w:val="center"/>
+        <w:rPr>
+          <w:rFonts w:ascii="Times New Roman" w:hAnsi="Times New Roman" w:cs="Times New Roman"/>
+          <w:b/>
+          <w:bCs/>
+          <w:sz w:val="32"/>
+          <w:szCs w:val="32"/>
+        </w:rPr>
+      </w:pPr>
+      <w:r>
+        <w:rPr>
+          <w:rFonts w:ascii="Times New Roman" w:hAnsi="Times New Roman" w:cs="Times New Roman"/>
+          <w:b/>
+          <w:bCs/>
+          <w:sz w:val="32"/>
+          <w:szCs w:val="32"/>
+        </w:rPr>
+        <w:t>Para practicar JS.</w:t>
+      </w:r>
+    </w:p>
+    <w:p>
+      <w:pPr>
+        <w:jc w:val="center"/>
+        <w:rPr>
+          <w:rFonts w:ascii="Times New Roman" w:hAnsi="Times New Roman" w:cs="Times New Roman"/>
+          <w:b/>
+          <w:bCs/>
+          <w:sz w:val="48"/>
+          <w:szCs w:val="48"/>
+        </w:rPr>
+      </w:pPr>
+      <w:r>
+        <w:rPr>
+          <w:rFonts w:ascii="Times New Roman" w:hAnsi="Times New Roman" w:cs="Times New Roman"/>
+          <w:b/>
+          <w:bCs/>
+          <w:sz w:val="48"/>
+          <w:szCs w:val="48"/>
+          <w:highlight w:val="yellow"/>
+        </w:rPr>
+        <w:t>https://jsconsole.com/</w:t>
       </w:r>
     </w:p>
     <w:p>

</xml_diff>